<commit_message>
Modifications sur le CDC
</commit_message>
<xml_diff>
--- a/documentation/CahierDesCharges.docx
+++ b/documentation/CahierDesCharges.docx
@@ -618,7 +618,22 @@
         <w:t>Facilité de transmission des informations entre utilisateurs</w:t>
       </w:r>
     </w:p>
-    <w:p/>
+    <w:p>
+      <w:pPr>
+        <w:pStyle w:val="ListParagraph"/>
+        <w:numPr>
+          <w:ilvl w:val="0"/>
+          <w:numId w:val="1"/>
+        </w:numPr>
+      </w:pPr>
+      <w:r>
+        <w:t>Maintenabilité améliorée</w:t>
+      </w:r>
+    </w:p>
+    <w:p>
+      <w:bookmarkStart w:id="1" w:name="_GoBack"/>
+      <w:bookmarkEnd w:id="1"/>
+    </w:p>
     <w:p>
       <w:pPr>
         <w:pStyle w:val="Subtitle"/>
@@ -697,7 +712,6 @@
     <w:p/>
     <w:p>
       <w:r>
-        <w:lastRenderedPageBreak/>
         <w:t xml:space="preserve">L’outil sera hébergé sur un serveur web. Le serveur web devra donc avoir d’installé et de correctement configuré : </w:t>
       </w:r>
       <w:r>
@@ -971,11 +985,7 @@
     </w:p>
     <w:p>
       <w:r>
-        <w:t xml:space="preserve">Il sera celui en charge de la maintenance et de la veille sur l’outil. Il aura accès au mode développeur et pourra se charger de la gestion des utilisateurs, de la </w:t>
-      </w:r>
-      <w:r>
-        <w:lastRenderedPageBreak/>
-        <w:t>gestion du mode développeur.</w:t>
+        <w:t>Il sera celui en charge de la maintenance et de la veille sur l’outil. Il aura accès au mode développeur et pourra se charger de la gestion des utilisateurs, de la gestion du mode développeur.</w:t>
       </w:r>
       <w:r>
         <w:t xml:space="preserve"> Il fera r</w:t>
@@ -1370,7 +1380,6 @@
     </w:p>
     <w:p>
       <w:r>
-        <w:lastRenderedPageBreak/>
         <w:t>Administrateur pourra créer un compte STF</w:t>
       </w:r>
     </w:p>
@@ -1605,7 +1614,6 @@
         <w:pStyle w:val="Heading3"/>
       </w:pPr>
       <w:r>
-        <w:lastRenderedPageBreak/>
         <w:tab/>
         <w:t>Automatisée</w:t>
       </w:r>
@@ -1774,7 +1782,6 @@
     </w:p>
     <w:p>
       <w:r>
-        <w:lastRenderedPageBreak/>
         <w:t>Le nom du matériel serait cliquable, et renverrai vers la page « matériel »  détaillant les caractéristiques de ce matériel.</w:t>
       </w:r>
       <w:r>
@@ -1913,10 +1920,7 @@
         <w:t>De plus, pour le petit m, le calcul se fait sur les coupons disponibles intégralement.</w:t>
       </w:r>
     </w:p>
-    <w:p>
-      <w:bookmarkStart w:id="1" w:name="_GoBack"/>
-      <w:bookmarkEnd w:id="1"/>
-    </w:p>
+    <w:p/>
     <w:sectPr>
       <w:pgSz w:w="11900" w:h="16840"/>
       <w:pgMar w:top="1440" w:right="1800" w:bottom="1440" w:left="1800" w:header="708" w:footer="708" w:gutter="0"/>
@@ -3377,7 +3381,7 @@
 </file>
 
 <file path=customXml/itemProps1.xml><?xml version="1.0" encoding="utf-8"?>
-<ds:datastoreItem xmlns:ds="http://schemas.openxmlformats.org/officeDocument/2006/customXml" ds:itemID="{82DDED34-D899-FC4D-AE7F-4FEAE548AD28}">
+<ds:datastoreItem xmlns:ds="http://schemas.openxmlformats.org/officeDocument/2006/customXml" ds:itemID="{68BCE469-880A-9D40-849A-699F64F219DE}">
   <ds:schemaRefs>
     <ds:schemaRef ds:uri="http://schemas.openxmlformats.org/officeDocument/2006/bibliography"/>
   </ds:schemaRefs>

</xml_diff>